<commit_message>
dangtq sửa kết xuất đơn 4c2
</commit_message>
<xml_diff>
--- a/Application/WebApps/Content/AppForms/D01_VI.docx
+++ b/Application/WebApps/Content/AppForms/D01_VI.docx
@@ -1,6 +1,6 @@
 
 <file path=word/document.xml><?xml version="1.0" encoding="utf-8"?>
-<w:document xmlns:wpc="http://schemas.microsoft.com/office/word/2010/wordprocessingCanvas" xmlns:cx="http://schemas.microsoft.com/office/drawing/2014/chartex" xmlns:cx1="http://schemas.microsoft.com/office/drawing/2015/9/8/chartex" xmlns:cx2="http://schemas.microsoft.com/office/drawing/2015/10/21/chartex" xmlns:cx3="http://schemas.microsoft.com/office/drawing/2016/5/9/chartex" xmlns:cx4="http://schemas.microsoft.com/office/drawing/2016/5/10/chartex" xmlns:cx5="http://schemas.microsoft.com/office/drawing/2016/5/11/chartex" xmlns:cx6="http://schemas.microsoft.com/office/drawing/2016/5/12/chartex" xmlns:cx7="http://schemas.microsoft.com/office/drawing/2016/5/13/chartex" xmlns:cx8="http://schemas.microsoft.com/office/drawing/2016/5/14/chartex" xmlns:mc="http://schemas.openxmlformats.org/markup-compatibility/2006" xmlns:aink="http://schemas.microsoft.com/office/drawing/2016/ink" xmlns:am3d="http://schemas.microsoft.com/office/drawing/2017/model3d" xmlns:o="urn:schemas-microsoft-com:office:office" xmlns:r="http://schemas.openxmlformats.org/officeDocument/2006/relationships" xmlns:m="http://schemas.openxmlformats.org/officeDocument/2006/math" xmlns:v="urn:schemas-microsoft-com:vml" xmlns:wp14="http://schemas.microsoft.com/office/word/2010/wordprocessingDrawing" xmlns:wp="http://schemas.openxmlformats.org/drawingml/2006/wordprocessingDrawing" xmlns:w10="urn:schemas-microsoft-com:office:word" xmlns:w="http://schemas.openxmlformats.org/wordprocessingml/2006/main" xmlns:w14="http://schemas.microsoft.com/office/word/2010/wordml" xmlns:w15="http://schemas.microsoft.com/office/word/2012/wordml" xmlns:w16cid="http://schemas.microsoft.com/office/word/2016/wordml/cid" xmlns:w16se="http://schemas.microsoft.com/office/word/2015/wordml/symex" xmlns:wpg="http://schemas.microsoft.com/office/word/2010/wordprocessingGroup" xmlns:wpi="http://schemas.microsoft.com/office/word/2010/wordprocessingInk" xmlns:wne="http://schemas.microsoft.com/office/word/2006/wordml" xmlns:wps="http://schemas.microsoft.com/office/word/2010/wordprocessingShape" mc:Ignorable="w14 w15 w16se w16cid wp14">
+<w:document xmlns:wpc="http://schemas.microsoft.com/office/word/2010/wordprocessingCanvas" xmlns:cx="http://schemas.microsoft.com/office/drawing/2014/chartex" xmlns:mc="http://schemas.openxmlformats.org/markup-compatibility/2006" xmlns:o="urn:schemas-microsoft-com:office:office" xmlns:r="http://schemas.openxmlformats.org/officeDocument/2006/relationships" xmlns:m="http://schemas.openxmlformats.org/officeDocument/2006/math" xmlns:v="urn:schemas-microsoft-com:vml" xmlns:wp14="http://schemas.microsoft.com/office/word/2010/wordprocessingDrawing" xmlns:wp="http://schemas.openxmlformats.org/drawingml/2006/wordprocessingDrawing" xmlns:w10="urn:schemas-microsoft-com:office:word" xmlns:w="http://schemas.openxmlformats.org/wordprocessingml/2006/main" xmlns:w14="http://schemas.microsoft.com/office/word/2010/wordml" xmlns:w15="http://schemas.microsoft.com/office/word/2012/wordml" xmlns:w16se="http://schemas.microsoft.com/office/word/2015/wordml/symex" xmlns:wpg="http://schemas.microsoft.com/office/word/2010/wordprocessingGroup" xmlns:wpi="http://schemas.microsoft.com/office/word/2010/wordprocessingInk" xmlns:wne="http://schemas.microsoft.com/office/word/2006/wordml" xmlns:wps="http://schemas.microsoft.com/office/word/2010/wordprocessingShape" mc:Ignorable="w14 w15 w16se wp14">
   <w:body>
     <w:tbl>
       <w:tblPr>
@@ -33,7 +33,7 @@
           </w:tcPr>
           <w:p>
             <w:pPr>
-              <w:pStyle w:val="u3"/>
+              <w:pStyle w:val="Heading3"/>
               <w:rPr>
                 <w:sz w:val="24"/>
                 <w:szCs w:val="22"/>
@@ -234,7 +234,7 @@
             </w:r>
             <w:r>
               <w:rPr>
-                <w:rStyle w:val="ThamchiuCcchu"/>
+                <w:rStyle w:val="FootnoteReference"/>
                 <w:rFonts w:ascii="Times New Roman" w:hAnsi="Times New Roman"/>
                 <w:sz w:val="24"/>
                 <w:szCs w:val="22"/>
@@ -298,7 +298,7 @@
           </w:tcPr>
           <w:p>
             <w:pPr>
-              <w:pStyle w:val="u1"/>
+              <w:pStyle w:val="Heading1"/>
               <w:rPr>
                 <w:sz w:val="24"/>
                 <w:szCs w:val="24"/>
@@ -317,9 +317,12 @@
               <w:jc w:val="center"/>
               <w:rPr>
                 <w:rFonts w:ascii="Times New Roman" w:hAnsi="Times New Roman"/>
-                <w:sz w:val="24"/>
-                <w:szCs w:val="22"/>
-                <w:lang w:val="es-ES_tradnl"/>
+                <w:bCs/>
+                <w:i/>
+                <w:iCs/>
+                <w:sz w:val="20"/>
+                <w:szCs w:val="23"/>
+                <w:lang w:val="it-IT"/>
               </w:rPr>
             </w:pPr>
             <w:r>
@@ -358,6 +361,31 @@
               </w:rPr>
               <w:t>n)</w:t>
             </w:r>
+          </w:p>
+          <w:p>
+            <w:pPr>
+              <w:jc w:val="center"/>
+              <w:rPr>
+                <w:rFonts w:ascii="Times New Roman" w:hAnsi="Times New Roman"/>
+                <w:bCs/>
+                <w:i/>
+                <w:iCs/>
+                <w:sz w:val="20"/>
+                <w:szCs w:val="23"/>
+                <w:lang w:val="it-IT"/>
+              </w:rPr>
+            </w:pPr>
+          </w:p>
+          <w:p>
+            <w:pPr>
+              <w:jc w:val="center"/>
+              <w:rPr>
+                <w:rFonts w:ascii="Times New Roman" w:hAnsi="Times New Roman"/>
+                <w:sz w:val="24"/>
+                <w:szCs w:val="22"/>
+                <w:lang w:val="es-ES_tradnl"/>
+              </w:rPr>
+            </w:pPr>
           </w:p>
         </w:tc>
       </w:tr>
@@ -1299,6 +1327,7 @@
                 <w:noProof/>
                 <w:sz w:val="30"/>
                 <w:szCs w:val="30"/>
+                <w:lang w:val="en-US"/>
               </w:rPr>
               <mc:AlternateContent>
                 <mc:Choice Requires="wps">
@@ -1306,13 +1335,13 @@
                     <wp:anchor distT="0" distB="0" distL="114300" distR="114300" simplePos="0" relativeHeight="251658752" behindDoc="0" locked="0" layoutInCell="1" allowOverlap="1">
                       <wp:simplePos x="0" y="0"/>
                       <wp:positionH relativeFrom="column">
-                        <wp:posOffset>4468495</wp:posOffset>
+                        <wp:posOffset>4473575</wp:posOffset>
                       </wp:positionH>
                       <wp:positionV relativeFrom="paragraph">
-                        <wp:posOffset>80010</wp:posOffset>
+                        <wp:posOffset>77470</wp:posOffset>
                       </wp:positionV>
-                      <wp:extent cx="1818640" cy="295275"/>
-                      <wp:effectExtent l="5080" t="6350" r="5080" b="12700"/>
+                      <wp:extent cx="1818640" cy="323850"/>
+                      <wp:effectExtent l="0" t="0" r="10160" b="19050"/>
                       <wp:wrapNone/>
                       <wp:docPr id="2" name="Hộp Văn bản 2"/>
                       <wp:cNvGraphicFramePr>
@@ -1327,7 +1356,7 @@
                             <wps:spPr bwMode="auto">
                               <a:xfrm>
                                 <a:off x="0" y="0"/>
-                                <a:ext cx="1818640" cy="295275"/>
+                                <a:ext cx="1818640" cy="323850"/>
                               </a:xfrm>
                               <a:prstGeom prst="rect">
                                 <a:avLst/>
@@ -1362,7 +1391,18 @@
                                       <w:szCs w:val="22"/>
                                       <w:lang w:val="en-US"/>
                                     </w:rPr>
-                                    <w:t>Mã đại diện</w:t>
+                                    <w:t xml:space="preserve">Mã đại </w:t>
+                                  </w:r>
+                                  <w:bookmarkStart w:id="0" w:name="_GoBack"/>
+                                  <w:bookmarkEnd w:id="0"/>
+                                  <w:r>
+                                    <w:rPr>
+                                      <w:rFonts w:ascii="Times New Roman" w:hAnsi="Times New Roman"/>
+                                      <w:sz w:val="22"/>
+                                      <w:szCs w:val="22"/>
+                                      <w:lang w:val="en-US"/>
+                                    </w:rPr>
+                                    <w:t>diện</w:t>
                                   </w:r>
                                   <w:r>
                                     <w:rPr>
@@ -1372,6 +1412,70 @@
                                       <w:lang w:val="en-US"/>
                                     </w:rPr>
                                     <w:t>:</w:t>
+                                  </w:r>
+                                  <w:r>
+                                    <w:rPr>
+                                      <w:rFonts w:ascii="Times New Roman" w:hAnsi="Times New Roman"/>
+                                      <w:sz w:val="22"/>
+                                      <w:szCs w:val="22"/>
+                                      <w:lang w:val="it-IT"/>
+                                    </w:rPr>
+                                    <w:fldChar w:fldCharType="begin"/>
+                                  </w:r>
+                                  <w:r>
+                                    <w:rPr>
+                                      <w:rFonts w:ascii="Times New Roman" w:hAnsi="Times New Roman"/>
+                                      <w:sz w:val="22"/>
+                                      <w:szCs w:val="22"/>
+                                      <w:lang w:val="it-IT"/>
+                                    </w:rPr>
+                                    <w:instrText xml:space="preserve"> MERGEFIELD  </w:instrText>
+                                  </w:r>
+                                  <w:r>
+                                    <w:rPr>
+                                      <w:rFonts w:ascii="Times New Roman" w:hAnsi="Times New Roman"/>
+                                      <w:sz w:val="22"/>
+                                      <w:szCs w:val="22"/>
+                                      <w:lang w:val="it-IT"/>
+                                    </w:rPr>
+                                    <w:instrText>Customer_Code</w:instrText>
+                                  </w:r>
+                                  <w:r>
+                                    <w:rPr>
+                                      <w:rFonts w:ascii="Times New Roman" w:hAnsi="Times New Roman"/>
+                                      <w:sz w:val="22"/>
+                                      <w:szCs w:val="22"/>
+                                      <w:lang w:val="it-IT"/>
+                                    </w:rPr>
+                                    <w:instrText xml:space="preserve">  \* MERGEFORMAT </w:instrText>
+                                  </w:r>
+                                  <w:r>
+                                    <w:rPr>
+                                      <w:rFonts w:ascii="Times New Roman" w:hAnsi="Times New Roman"/>
+                                      <w:sz w:val="22"/>
+                                      <w:szCs w:val="22"/>
+                                      <w:lang w:val="it-IT"/>
+                                    </w:rPr>
+                                    <w:fldChar w:fldCharType="separate"/>
+                                  </w:r>
+                                  <w:r>
+                                    <w:rPr>
+                                      <w:rFonts w:ascii="Times New Roman" w:hAnsi="Times New Roman"/>
+                                      <w:noProof/>
+                                      <w:sz w:val="22"/>
+                                      <w:szCs w:val="22"/>
+                                      <w:lang w:val="it-IT"/>
+                                    </w:rPr>
+                                    <w:t>«Customer_Code»</w:t>
+                                  </w:r>
+                                  <w:r>
+                                    <w:rPr>
+                                      <w:rFonts w:ascii="Times New Roman" w:hAnsi="Times New Roman"/>
+                                      <w:sz w:val="22"/>
+                                      <w:szCs w:val="22"/>
+                                      <w:lang w:val="it-IT"/>
+                                    </w:rPr>
+                                    <w:fldChar w:fldCharType="end"/>
                                   </w:r>
                                 </w:p>
                               </w:txbxContent>
@@ -1397,7 +1501,7 @@
                       <v:stroke joinstyle="miter"/>
                       <v:path gradientshapeok="t" o:connecttype="rect"/>
                     </v:shapetype>
-                    <v:shape id="Hộp Văn bản 2" o:spid="_x0000_s1026" type="#_x0000_t202" style="position:absolute;left:0;text-align:left;margin-left:351.85pt;margin-top:6.3pt;width:143.2pt;height:23.25pt;z-index:251658752;visibility:visible;mso-wrap-style:square;mso-width-percent:0;mso-height-percent:0;mso-wrap-distance-left:9pt;mso-wrap-distance-top:0;mso-wrap-distance-right:9pt;mso-wrap-distance-bottom:0;mso-position-horizontal:absolute;mso-position-horizontal-relative:text;mso-position-vertical:absolute;mso-position-vertical-relative:text;mso-width-percent:0;mso-height-percent:0;mso-width-relative:margin;mso-height-relative:margin;v-text-anchor:top" o:gfxdata="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">
+                    <v:shape id="Hộp Văn bản 2" o:spid="_x0000_s1026" type="#_x0000_t202" style="position:absolute;left:0;text-align:left;margin-left:352.25pt;margin-top:6.1pt;width:143.2pt;height:25.5pt;z-index:251658752;visibility:visible;mso-wrap-style:square;mso-width-percent:0;mso-height-percent:0;mso-wrap-distance-left:9pt;mso-wrap-distance-top:0;mso-wrap-distance-right:9pt;mso-wrap-distance-bottom:0;mso-position-horizontal:absolute;mso-position-horizontal-relative:text;mso-position-vertical:absolute;mso-position-vertical-relative:text;mso-width-percent:0;mso-height-percent:0;mso-width-relative:margin;mso-height-relative:margin;v-text-anchor:top" o:gfxdata="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">
                       <v:textbox>
                         <w:txbxContent>
                           <w:p>
@@ -1416,7 +1520,18 @@
                                 <w:szCs w:val="22"/>
                                 <w:lang w:val="en-US"/>
                               </w:rPr>
-                              <w:t>Mã đại diện</w:t>
+                              <w:t xml:space="preserve">Mã đại </w:t>
+                            </w:r>
+                            <w:bookmarkStart w:id="1" w:name="_GoBack"/>
+                            <w:bookmarkEnd w:id="1"/>
+                            <w:r>
+                              <w:rPr>
+                                <w:rFonts w:ascii="Times New Roman" w:hAnsi="Times New Roman"/>
+                                <w:sz w:val="22"/>
+                                <w:szCs w:val="22"/>
+                                <w:lang w:val="en-US"/>
+                              </w:rPr>
+                              <w:t>diện</w:t>
                             </w:r>
                             <w:r>
                               <w:rPr>
@@ -1427,6 +1542,70 @@
                               </w:rPr>
                               <w:t>:</w:t>
                             </w:r>
+                            <w:r>
+                              <w:rPr>
+                                <w:rFonts w:ascii="Times New Roman" w:hAnsi="Times New Roman"/>
+                                <w:sz w:val="22"/>
+                                <w:szCs w:val="22"/>
+                                <w:lang w:val="it-IT"/>
+                              </w:rPr>
+                              <w:fldChar w:fldCharType="begin"/>
+                            </w:r>
+                            <w:r>
+                              <w:rPr>
+                                <w:rFonts w:ascii="Times New Roman" w:hAnsi="Times New Roman"/>
+                                <w:sz w:val="22"/>
+                                <w:szCs w:val="22"/>
+                                <w:lang w:val="it-IT"/>
+                              </w:rPr>
+                              <w:instrText xml:space="preserve"> MERGEFIELD  </w:instrText>
+                            </w:r>
+                            <w:r>
+                              <w:rPr>
+                                <w:rFonts w:ascii="Times New Roman" w:hAnsi="Times New Roman"/>
+                                <w:sz w:val="22"/>
+                                <w:szCs w:val="22"/>
+                                <w:lang w:val="it-IT"/>
+                              </w:rPr>
+                              <w:instrText>Customer_Code</w:instrText>
+                            </w:r>
+                            <w:r>
+                              <w:rPr>
+                                <w:rFonts w:ascii="Times New Roman" w:hAnsi="Times New Roman"/>
+                                <w:sz w:val="22"/>
+                                <w:szCs w:val="22"/>
+                                <w:lang w:val="it-IT"/>
+                              </w:rPr>
+                              <w:instrText xml:space="preserve">  \* MERGEFORMAT </w:instrText>
+                            </w:r>
+                            <w:r>
+                              <w:rPr>
+                                <w:rFonts w:ascii="Times New Roman" w:hAnsi="Times New Roman"/>
+                                <w:sz w:val="22"/>
+                                <w:szCs w:val="22"/>
+                                <w:lang w:val="it-IT"/>
+                              </w:rPr>
+                              <w:fldChar w:fldCharType="separate"/>
+                            </w:r>
+                            <w:r>
+                              <w:rPr>
+                                <w:rFonts w:ascii="Times New Roman" w:hAnsi="Times New Roman"/>
+                                <w:noProof/>
+                                <w:sz w:val="22"/>
+                                <w:szCs w:val="22"/>
+                                <w:lang w:val="it-IT"/>
+                              </w:rPr>
+                              <w:t>«Customer_Code»</w:t>
+                            </w:r>
+                            <w:r>
+                              <w:rPr>
+                                <w:rFonts w:ascii="Times New Roman" w:hAnsi="Times New Roman"/>
+                                <w:sz w:val="22"/>
+                                <w:szCs w:val="22"/>
+                                <w:lang w:val="it-IT"/>
+                              </w:rPr>
+                              <w:fldChar w:fldCharType="end"/>
+                            </w:r>
                           </w:p>
                         </w:txbxContent>
                       </v:textbox>
@@ -2151,8 +2330,6 @@
               </w:rPr>
               <w:t xml:space="preserve">  </w:t>
             </w:r>
-            <w:bookmarkStart w:id="0" w:name="_GoBack"/>
-            <w:bookmarkEnd w:id="0"/>
           </w:p>
           <w:p>
             <w:pPr>
@@ -3844,7 +4021,7 @@
           </w:p>
           <w:p>
             <w:pPr>
-              <w:pStyle w:val="u4"/>
+              <w:pStyle w:val="Heading4"/>
               <w:spacing w:before="0" w:line="216" w:lineRule="auto"/>
               <w:ind w:left="0" w:firstLine="0"/>
               <w:jc w:val="both"/>
@@ -4093,7 +4270,7 @@
           </w:tcPr>
           <w:p>
             <w:pPr>
-              <w:pStyle w:val="u2"/>
+              <w:pStyle w:val="Heading2"/>
             </w:pPr>
             <w:r>
               <w:rPr>
@@ -4170,7 +4347,7 @@
           </w:tcPr>
           <w:p>
             <w:pPr>
-              <w:pStyle w:val="u6"/>
+              <w:pStyle w:val="Heading6"/>
               <w:rPr>
                 <w:sz w:val="20"/>
                 <w:szCs w:val="20"/>
@@ -4195,7 +4372,7 @@
           </w:tcPr>
           <w:p>
             <w:pPr>
-              <w:pStyle w:val="u5"/>
+              <w:pStyle w:val="Heading5"/>
               <w:jc w:val="center"/>
             </w:pPr>
             <w:r>
@@ -4216,7 +4393,7 @@
           </w:tcPr>
           <w:p>
             <w:pPr>
-              <w:pStyle w:val="u5"/>
+              <w:pStyle w:val="Heading5"/>
               <w:spacing w:line="204" w:lineRule="auto"/>
               <w:jc w:val="center"/>
             </w:pPr>
@@ -6425,7 +6602,7 @@
           </w:tcPr>
           <w:p>
             <w:pPr>
-              <w:pStyle w:val="u5"/>
+              <w:pStyle w:val="Heading5"/>
             </w:pPr>
             <w:r>
               <w:rPr>
@@ -11392,6 +11569,7 @@
                 <w:rFonts w:ascii="Times New Roman" w:hAnsi="Times New Roman"/>
                 <w:noProof/>
                 <w:szCs w:val="32"/>
+                <w:lang w:val="en-US"/>
               </w:rPr>
               <mc:AlternateContent>
                 <mc:Choice Requires="wps">
@@ -11494,7 +11672,7 @@
                     </wp:anchor>
                   </w:drawing>
                 </mc:Choice>
-                <mc:Fallback>
+                <mc:Fallback xmlns:cx1="http://schemas.microsoft.com/office/drawing/2015/9/8/chartex" xmlns:cx2="http://schemas.microsoft.com/office/drawing/2015/10/21/chartex" xmlns:cx3="http://schemas.microsoft.com/office/drawing/2016/5/9/chartex" xmlns:cx4="http://schemas.microsoft.com/office/drawing/2016/5/10/chartex" xmlns:cx5="http://schemas.microsoft.com/office/drawing/2016/5/11/chartex" xmlns:cx6="http://schemas.microsoft.com/office/drawing/2016/5/12/chartex" xmlns:cx7="http://schemas.microsoft.com/office/drawing/2016/5/13/chartex" xmlns:cx8="http://schemas.microsoft.com/office/drawing/2016/5/14/chartex" xmlns:aink="http://schemas.microsoft.com/office/drawing/2016/ink" xmlns:am3d="http://schemas.microsoft.com/office/drawing/2017/model3d" xmlns:w16cid="http://schemas.microsoft.com/office/word/2016/wordml/cid">
                   <w:pict>
                     <v:rect id="Rectangle 6" o:spid="_x0000_s1026" style="position:absolute;left:0;text-align:left;margin-left:57.1pt;margin-top:13.65pt;width:121.65pt;height:162pt;z-index:251657728;visibility:visible;mso-wrap-style:square;mso-width-percent:0;mso-height-percent:0;mso-wrap-distance-left:9pt;mso-wrap-distance-top:0;mso-wrap-distance-right:9pt;mso-wrap-distance-bottom:0;mso-position-horizontal:absolute;mso-position-horizontal-relative:text;mso-position-vertical:absolute;mso-position-vertical-relative:text;mso-width-percent:0;mso-height-percent:0;mso-width-relative:page;mso-height-relative:page;v-text-anchor:top" o:gfxdata="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">
                       <v:textbox>
@@ -12276,7 +12454,7 @@
 </file>
 
 <file path=word/endnotes.xml><?xml version="1.0" encoding="utf-8"?>
-<w:endnotes xmlns:wpc="http://schemas.microsoft.com/office/word/2010/wordprocessingCanvas" xmlns:cx="http://schemas.microsoft.com/office/drawing/2014/chartex" xmlns:cx1="http://schemas.microsoft.com/office/drawing/2015/9/8/chartex" xmlns:cx2="http://schemas.microsoft.com/office/drawing/2015/10/21/chartex" xmlns:cx3="http://schemas.microsoft.com/office/drawing/2016/5/9/chartex" xmlns:cx4="http://schemas.microsoft.com/office/drawing/2016/5/10/chartex" xmlns:cx5="http://schemas.microsoft.com/office/drawing/2016/5/11/chartex" xmlns:cx6="http://schemas.microsoft.com/office/drawing/2016/5/12/chartex" xmlns:cx7="http://schemas.microsoft.com/office/drawing/2016/5/13/chartex" xmlns:cx8="http://schemas.microsoft.com/office/drawing/2016/5/14/chartex" xmlns:mc="http://schemas.openxmlformats.org/markup-compatibility/2006" xmlns:aink="http://schemas.microsoft.com/office/drawing/2016/ink" xmlns:am3d="http://schemas.microsoft.com/office/drawing/2017/model3d" xmlns:o="urn:schemas-microsoft-com:office:office" xmlns:r="http://schemas.openxmlformats.org/officeDocument/2006/relationships" xmlns:m="http://schemas.openxmlformats.org/officeDocument/2006/math" xmlns:v="urn:schemas-microsoft-com:vml" xmlns:wp14="http://schemas.microsoft.com/office/word/2010/wordprocessingDrawing" xmlns:wp="http://schemas.openxmlformats.org/drawingml/2006/wordprocessingDrawing" xmlns:w10="urn:schemas-microsoft-com:office:word" xmlns:w="http://schemas.openxmlformats.org/wordprocessingml/2006/main" xmlns:w14="http://schemas.microsoft.com/office/word/2010/wordml" xmlns:w15="http://schemas.microsoft.com/office/word/2012/wordml" xmlns:w16cid="http://schemas.microsoft.com/office/word/2016/wordml/cid" xmlns:w16se="http://schemas.microsoft.com/office/word/2015/wordml/symex" xmlns:wpg="http://schemas.microsoft.com/office/word/2010/wordprocessingGroup" xmlns:wpi="http://schemas.microsoft.com/office/word/2010/wordprocessingInk" xmlns:wne="http://schemas.microsoft.com/office/word/2006/wordml" xmlns:wps="http://schemas.microsoft.com/office/word/2010/wordprocessingShape" mc:Ignorable="w14 w15 w16se w16cid wp14">
+<w:endnotes xmlns:wpc="http://schemas.microsoft.com/office/word/2010/wordprocessingCanvas" xmlns:cx="http://schemas.microsoft.com/office/drawing/2014/chartex" xmlns:mc="http://schemas.openxmlformats.org/markup-compatibility/2006" xmlns:o="urn:schemas-microsoft-com:office:office" xmlns:r="http://schemas.openxmlformats.org/officeDocument/2006/relationships" xmlns:m="http://schemas.openxmlformats.org/officeDocument/2006/math" xmlns:v="urn:schemas-microsoft-com:vml" xmlns:wp14="http://schemas.microsoft.com/office/word/2010/wordprocessingDrawing" xmlns:wp="http://schemas.openxmlformats.org/drawingml/2006/wordprocessingDrawing" xmlns:w10="urn:schemas-microsoft-com:office:word" xmlns:w="http://schemas.openxmlformats.org/wordprocessingml/2006/main" xmlns:w14="http://schemas.microsoft.com/office/word/2010/wordml" xmlns:w15="http://schemas.microsoft.com/office/word/2012/wordml" xmlns:w16se="http://schemas.microsoft.com/office/word/2015/wordml/symex" xmlns:wpg="http://schemas.microsoft.com/office/word/2010/wordprocessingGroup" xmlns:wpi="http://schemas.microsoft.com/office/word/2010/wordprocessingInk" xmlns:wne="http://schemas.microsoft.com/office/word/2006/wordml" xmlns:wps="http://schemas.microsoft.com/office/word/2010/wordprocessingShape" mc:Ignorable="w14 w15 w16se wp14">
   <w:endnote w:type="separator" w:id="-1">
     <w:p>
       <w:r>
@@ -12295,10 +12473,10 @@
 </file>
 
 <file path=word/footer1.xml><?xml version="1.0" encoding="utf-8"?>
-<w:ftr xmlns:wpc="http://schemas.microsoft.com/office/word/2010/wordprocessingCanvas" xmlns:cx="http://schemas.microsoft.com/office/drawing/2014/chartex" xmlns:cx1="http://schemas.microsoft.com/office/drawing/2015/9/8/chartex" xmlns:cx2="http://schemas.microsoft.com/office/drawing/2015/10/21/chartex" xmlns:cx3="http://schemas.microsoft.com/office/drawing/2016/5/9/chartex" xmlns:cx4="http://schemas.microsoft.com/office/drawing/2016/5/10/chartex" xmlns:cx5="http://schemas.microsoft.com/office/drawing/2016/5/11/chartex" xmlns:cx6="http://schemas.microsoft.com/office/drawing/2016/5/12/chartex" xmlns:cx7="http://schemas.microsoft.com/office/drawing/2016/5/13/chartex" xmlns:cx8="http://schemas.microsoft.com/office/drawing/2016/5/14/chartex" xmlns:mc="http://schemas.openxmlformats.org/markup-compatibility/2006" xmlns:aink="http://schemas.microsoft.com/office/drawing/2016/ink" xmlns:am3d="http://schemas.microsoft.com/office/drawing/2017/model3d" xmlns:o="urn:schemas-microsoft-com:office:office" xmlns:r="http://schemas.openxmlformats.org/officeDocument/2006/relationships" xmlns:m="http://schemas.openxmlformats.org/officeDocument/2006/math" xmlns:v="urn:schemas-microsoft-com:vml" xmlns:wp14="http://schemas.microsoft.com/office/word/2010/wordprocessingDrawing" xmlns:wp="http://schemas.openxmlformats.org/drawingml/2006/wordprocessingDrawing" xmlns:w10="urn:schemas-microsoft-com:office:word" xmlns:w="http://schemas.openxmlformats.org/wordprocessingml/2006/main" xmlns:w14="http://schemas.microsoft.com/office/word/2010/wordml" xmlns:w15="http://schemas.microsoft.com/office/word/2012/wordml" xmlns:w16cid="http://schemas.microsoft.com/office/word/2016/wordml/cid" xmlns:w16se="http://schemas.microsoft.com/office/word/2015/wordml/symex" xmlns:wpg="http://schemas.microsoft.com/office/word/2010/wordprocessingGroup" xmlns:wpi="http://schemas.microsoft.com/office/word/2010/wordprocessingInk" xmlns:wne="http://schemas.microsoft.com/office/word/2006/wordml" xmlns:wps="http://schemas.microsoft.com/office/word/2010/wordprocessingShape" mc:Ignorable="w14 w15 w16se w16cid wp14">
+<w:ftr xmlns:wpc="http://schemas.microsoft.com/office/word/2010/wordprocessingCanvas" xmlns:cx="http://schemas.microsoft.com/office/drawing/2014/chartex" xmlns:mc="http://schemas.openxmlformats.org/markup-compatibility/2006" xmlns:o="urn:schemas-microsoft-com:office:office" xmlns:r="http://schemas.openxmlformats.org/officeDocument/2006/relationships" xmlns:m="http://schemas.openxmlformats.org/officeDocument/2006/math" xmlns:v="urn:schemas-microsoft-com:vml" xmlns:wp14="http://schemas.microsoft.com/office/word/2010/wordprocessingDrawing" xmlns:wp="http://schemas.openxmlformats.org/drawingml/2006/wordprocessingDrawing" xmlns:w10="urn:schemas-microsoft-com:office:word" xmlns:w="http://schemas.openxmlformats.org/wordprocessingml/2006/main" xmlns:w14="http://schemas.microsoft.com/office/word/2010/wordml" xmlns:w15="http://schemas.microsoft.com/office/word/2012/wordml" xmlns:w16se="http://schemas.microsoft.com/office/word/2015/wordml/symex" xmlns:wpg="http://schemas.microsoft.com/office/word/2010/wordprocessingGroup" xmlns:wpi="http://schemas.microsoft.com/office/word/2010/wordprocessingInk" xmlns:wne="http://schemas.microsoft.com/office/word/2006/wordml" xmlns:wps="http://schemas.microsoft.com/office/word/2010/wordprocessingShape" mc:Ignorable="w14 w15 w16se wp14">
   <w:p>
     <w:pPr>
-      <w:pStyle w:val="Chntrang"/>
+      <w:pStyle w:val="Footer"/>
       <w:jc w:val="center"/>
       <w:rPr>
         <w:rFonts w:ascii="Times New Roman" w:hAnsi="Times New Roman"/>
@@ -12424,18 +12602,7 @@
               <w:szCs w:val="18"/>
               <w:lang w:val="pt-BR"/>
             </w:rPr>
-            <w:t xml:space="preserve"> </w:t>
-          </w:r>
-          <w:r>
-            <w:rPr>
-              <w:rFonts w:ascii="Times New Roman" w:hAnsi="Times New Roman"/>
-              <w:b/>
-              <w:color w:val="808080"/>
-              <w:sz w:val="18"/>
-              <w:szCs w:val="18"/>
-              <w:lang w:val="pt-BR"/>
-            </w:rPr>
-            <w:t>CHỦ ĐƠN/ĐẠI DIỆN CỦA CHỦ ĐƠN KÝ TÊN</w:t>
+            <w:t xml:space="preserve"> CHỦ ĐƠN/ĐẠI DIỆN CỦA CHỦ ĐƠN KÝ TÊN</w:t>
           </w:r>
         </w:p>
         <w:p>
@@ -12456,7 +12623,7 @@
   </w:tbl>
   <w:p>
     <w:pPr>
-      <w:pStyle w:val="Chntrang"/>
+      <w:pStyle w:val="Footer"/>
       <w:rPr>
         <w:rFonts w:ascii="Times New Roman" w:hAnsi="Times New Roman"/>
         <w:sz w:val="20"/>
@@ -12466,17 +12633,17 @@
   </w:p>
   <w:p>
     <w:pPr>
-      <w:pStyle w:val="Chntrang"/>
+      <w:pStyle w:val="Footer"/>
     </w:pPr>
   </w:p>
 </w:ftr>
 </file>
 
 <file path=word/footer2.xml><?xml version="1.0" encoding="utf-8"?>
-<w:ftr xmlns:wpc="http://schemas.microsoft.com/office/word/2010/wordprocessingCanvas" xmlns:cx="http://schemas.microsoft.com/office/drawing/2014/chartex" xmlns:cx1="http://schemas.microsoft.com/office/drawing/2015/9/8/chartex" xmlns:cx2="http://schemas.microsoft.com/office/drawing/2015/10/21/chartex" xmlns:cx3="http://schemas.microsoft.com/office/drawing/2016/5/9/chartex" xmlns:cx4="http://schemas.microsoft.com/office/drawing/2016/5/10/chartex" xmlns:cx5="http://schemas.microsoft.com/office/drawing/2016/5/11/chartex" xmlns:cx6="http://schemas.microsoft.com/office/drawing/2016/5/12/chartex" xmlns:cx7="http://schemas.microsoft.com/office/drawing/2016/5/13/chartex" xmlns:cx8="http://schemas.microsoft.com/office/drawing/2016/5/14/chartex" xmlns:mc="http://schemas.openxmlformats.org/markup-compatibility/2006" xmlns:aink="http://schemas.microsoft.com/office/drawing/2016/ink" xmlns:am3d="http://schemas.microsoft.com/office/drawing/2017/model3d" xmlns:o="urn:schemas-microsoft-com:office:office" xmlns:r="http://schemas.openxmlformats.org/officeDocument/2006/relationships" xmlns:m="http://schemas.openxmlformats.org/officeDocument/2006/math" xmlns:v="urn:schemas-microsoft-com:vml" xmlns:wp14="http://schemas.microsoft.com/office/word/2010/wordprocessingDrawing" xmlns:wp="http://schemas.openxmlformats.org/drawingml/2006/wordprocessingDrawing" xmlns:w10="urn:schemas-microsoft-com:office:word" xmlns:w="http://schemas.openxmlformats.org/wordprocessingml/2006/main" xmlns:w14="http://schemas.microsoft.com/office/word/2010/wordml" xmlns:w15="http://schemas.microsoft.com/office/word/2012/wordml" xmlns:w16cid="http://schemas.microsoft.com/office/word/2016/wordml/cid" xmlns:w16se="http://schemas.microsoft.com/office/word/2015/wordml/symex" xmlns:wpg="http://schemas.microsoft.com/office/word/2010/wordprocessingGroup" xmlns:wpi="http://schemas.microsoft.com/office/word/2010/wordprocessingInk" xmlns:wne="http://schemas.microsoft.com/office/word/2006/wordml" xmlns:wps="http://schemas.microsoft.com/office/word/2010/wordprocessingShape" mc:Ignorable="w14 w15 w16se w16cid wp14">
+<w:ftr xmlns:wpc="http://schemas.microsoft.com/office/word/2010/wordprocessingCanvas" xmlns:cx="http://schemas.microsoft.com/office/drawing/2014/chartex" xmlns:mc="http://schemas.openxmlformats.org/markup-compatibility/2006" xmlns:o="urn:schemas-microsoft-com:office:office" xmlns:r="http://schemas.openxmlformats.org/officeDocument/2006/relationships" xmlns:m="http://schemas.openxmlformats.org/officeDocument/2006/math" xmlns:v="urn:schemas-microsoft-com:vml" xmlns:wp14="http://schemas.microsoft.com/office/word/2010/wordprocessingDrawing" xmlns:wp="http://schemas.openxmlformats.org/drawingml/2006/wordprocessingDrawing" xmlns:w10="urn:schemas-microsoft-com:office:word" xmlns:w="http://schemas.openxmlformats.org/wordprocessingml/2006/main" xmlns:w14="http://schemas.microsoft.com/office/word/2010/wordml" xmlns:w15="http://schemas.microsoft.com/office/word/2012/wordml" xmlns:w16se="http://schemas.microsoft.com/office/word/2015/wordml/symex" xmlns:wpg="http://schemas.microsoft.com/office/word/2010/wordprocessingGroup" xmlns:wpi="http://schemas.microsoft.com/office/word/2010/wordprocessingInk" xmlns:wne="http://schemas.microsoft.com/office/word/2006/wordml" xmlns:wps="http://schemas.microsoft.com/office/word/2010/wordprocessingShape" mc:Ignorable="w14 w15 w16se wp14">
   <w:p>
     <w:pPr>
-      <w:pStyle w:val="Chntrang"/>
+      <w:pStyle w:val="Footer"/>
       <w:ind w:right="-127"/>
       <w:jc w:val="center"/>
       <w:rPr>
@@ -12625,17 +12792,17 @@
   </w:tbl>
   <w:p>
     <w:pPr>
-      <w:pStyle w:val="Chntrang"/>
+      <w:pStyle w:val="Footer"/>
     </w:pPr>
   </w:p>
 </w:ftr>
 </file>
 
 <file path=word/footer3.xml><?xml version="1.0" encoding="utf-8"?>
-<w:ftr xmlns:wpc="http://schemas.microsoft.com/office/word/2010/wordprocessingCanvas" xmlns:cx="http://schemas.microsoft.com/office/drawing/2014/chartex" xmlns:cx1="http://schemas.microsoft.com/office/drawing/2015/9/8/chartex" xmlns:cx2="http://schemas.microsoft.com/office/drawing/2015/10/21/chartex" xmlns:cx3="http://schemas.microsoft.com/office/drawing/2016/5/9/chartex" xmlns:cx4="http://schemas.microsoft.com/office/drawing/2016/5/10/chartex" xmlns:cx5="http://schemas.microsoft.com/office/drawing/2016/5/11/chartex" xmlns:cx6="http://schemas.microsoft.com/office/drawing/2016/5/12/chartex" xmlns:cx7="http://schemas.microsoft.com/office/drawing/2016/5/13/chartex" xmlns:cx8="http://schemas.microsoft.com/office/drawing/2016/5/14/chartex" xmlns:mc="http://schemas.openxmlformats.org/markup-compatibility/2006" xmlns:aink="http://schemas.microsoft.com/office/drawing/2016/ink" xmlns:am3d="http://schemas.microsoft.com/office/drawing/2017/model3d" xmlns:o="urn:schemas-microsoft-com:office:office" xmlns:r="http://schemas.openxmlformats.org/officeDocument/2006/relationships" xmlns:m="http://schemas.openxmlformats.org/officeDocument/2006/math" xmlns:v="urn:schemas-microsoft-com:vml" xmlns:wp14="http://schemas.microsoft.com/office/word/2010/wordprocessingDrawing" xmlns:wp="http://schemas.openxmlformats.org/drawingml/2006/wordprocessingDrawing" xmlns:w10="urn:schemas-microsoft-com:office:word" xmlns:w="http://schemas.openxmlformats.org/wordprocessingml/2006/main" xmlns:w14="http://schemas.microsoft.com/office/word/2010/wordml" xmlns:w15="http://schemas.microsoft.com/office/word/2012/wordml" xmlns:w16cid="http://schemas.microsoft.com/office/word/2016/wordml/cid" xmlns:w16se="http://schemas.microsoft.com/office/word/2015/wordml/symex" xmlns:wpg="http://schemas.microsoft.com/office/word/2010/wordprocessingGroup" xmlns:wpi="http://schemas.microsoft.com/office/word/2010/wordprocessingInk" xmlns:wne="http://schemas.microsoft.com/office/word/2006/wordml" xmlns:wps="http://schemas.microsoft.com/office/word/2010/wordprocessingShape" mc:Ignorable="w14 w15 w16se w16cid wp14">
+<w:ftr xmlns:wpc="http://schemas.microsoft.com/office/word/2010/wordprocessingCanvas" xmlns:cx="http://schemas.microsoft.com/office/drawing/2014/chartex" xmlns:mc="http://schemas.openxmlformats.org/markup-compatibility/2006" xmlns:o="urn:schemas-microsoft-com:office:office" xmlns:r="http://schemas.openxmlformats.org/officeDocument/2006/relationships" xmlns:m="http://schemas.openxmlformats.org/officeDocument/2006/math" xmlns:v="urn:schemas-microsoft-com:vml" xmlns:wp14="http://schemas.microsoft.com/office/word/2010/wordprocessingDrawing" xmlns:wp="http://schemas.openxmlformats.org/drawingml/2006/wordprocessingDrawing" xmlns:w10="urn:schemas-microsoft-com:office:word" xmlns:w="http://schemas.openxmlformats.org/wordprocessingml/2006/main" xmlns:w14="http://schemas.microsoft.com/office/word/2010/wordml" xmlns:w15="http://schemas.microsoft.com/office/word/2012/wordml" xmlns:w16se="http://schemas.microsoft.com/office/word/2015/wordml/symex" xmlns:wpg="http://schemas.microsoft.com/office/word/2010/wordprocessingGroup" xmlns:wpi="http://schemas.microsoft.com/office/word/2010/wordprocessingInk" xmlns:wne="http://schemas.microsoft.com/office/word/2006/wordml" xmlns:wps="http://schemas.microsoft.com/office/word/2010/wordprocessingShape" mc:Ignorable="w14 w15 w16se wp14">
   <w:p>
     <w:pPr>
-      <w:pStyle w:val="Chntrang"/>
+      <w:pStyle w:val="Footer"/>
       <w:tabs>
         <w:tab w:val="left" w:pos="630"/>
         <w:tab w:val="center" w:pos="5110"/>
@@ -12709,10 +12876,10 @@
 </file>
 
 <file path=word/footer4.xml><?xml version="1.0" encoding="utf-8"?>
-<w:ftr xmlns:wpc="http://schemas.microsoft.com/office/word/2010/wordprocessingCanvas" xmlns:cx="http://schemas.microsoft.com/office/drawing/2014/chartex" xmlns:cx1="http://schemas.microsoft.com/office/drawing/2015/9/8/chartex" xmlns:cx2="http://schemas.microsoft.com/office/drawing/2015/10/21/chartex" xmlns:cx3="http://schemas.microsoft.com/office/drawing/2016/5/9/chartex" xmlns:cx4="http://schemas.microsoft.com/office/drawing/2016/5/10/chartex" xmlns:cx5="http://schemas.microsoft.com/office/drawing/2016/5/11/chartex" xmlns:cx6="http://schemas.microsoft.com/office/drawing/2016/5/12/chartex" xmlns:cx7="http://schemas.microsoft.com/office/drawing/2016/5/13/chartex" xmlns:cx8="http://schemas.microsoft.com/office/drawing/2016/5/14/chartex" xmlns:mc="http://schemas.openxmlformats.org/markup-compatibility/2006" xmlns:aink="http://schemas.microsoft.com/office/drawing/2016/ink" xmlns:am3d="http://schemas.microsoft.com/office/drawing/2017/model3d" xmlns:o="urn:schemas-microsoft-com:office:office" xmlns:r="http://schemas.openxmlformats.org/officeDocument/2006/relationships" xmlns:m="http://schemas.openxmlformats.org/officeDocument/2006/math" xmlns:v="urn:schemas-microsoft-com:vml" xmlns:wp14="http://schemas.microsoft.com/office/word/2010/wordprocessingDrawing" xmlns:wp="http://schemas.openxmlformats.org/drawingml/2006/wordprocessingDrawing" xmlns:w10="urn:schemas-microsoft-com:office:word" xmlns:w="http://schemas.openxmlformats.org/wordprocessingml/2006/main" xmlns:w14="http://schemas.microsoft.com/office/word/2010/wordml" xmlns:w15="http://schemas.microsoft.com/office/word/2012/wordml" xmlns:w16cid="http://schemas.microsoft.com/office/word/2016/wordml/cid" xmlns:w16se="http://schemas.microsoft.com/office/word/2015/wordml/symex" xmlns:wpg="http://schemas.microsoft.com/office/word/2010/wordprocessingGroup" xmlns:wpi="http://schemas.microsoft.com/office/word/2010/wordprocessingInk" xmlns:wne="http://schemas.microsoft.com/office/word/2006/wordml" xmlns:wps="http://schemas.microsoft.com/office/word/2010/wordprocessingShape" mc:Ignorable="w14 w15 w16se w16cid wp14">
+<w:ftr xmlns:wpc="http://schemas.microsoft.com/office/word/2010/wordprocessingCanvas" xmlns:cx="http://schemas.microsoft.com/office/drawing/2014/chartex" xmlns:mc="http://schemas.openxmlformats.org/markup-compatibility/2006" xmlns:o="urn:schemas-microsoft-com:office:office" xmlns:r="http://schemas.openxmlformats.org/officeDocument/2006/relationships" xmlns:m="http://schemas.openxmlformats.org/officeDocument/2006/math" xmlns:v="urn:schemas-microsoft-com:vml" xmlns:wp14="http://schemas.microsoft.com/office/word/2010/wordprocessingDrawing" xmlns:wp="http://schemas.openxmlformats.org/drawingml/2006/wordprocessingDrawing" xmlns:w10="urn:schemas-microsoft-com:office:word" xmlns:w="http://schemas.openxmlformats.org/wordprocessingml/2006/main" xmlns:w14="http://schemas.microsoft.com/office/word/2010/wordml" xmlns:w15="http://schemas.microsoft.com/office/word/2012/wordml" xmlns:w16se="http://schemas.microsoft.com/office/word/2015/wordml/symex" xmlns:wpg="http://schemas.microsoft.com/office/word/2010/wordprocessingGroup" xmlns:wpi="http://schemas.microsoft.com/office/word/2010/wordprocessingInk" xmlns:wne="http://schemas.microsoft.com/office/word/2006/wordml" xmlns:wps="http://schemas.microsoft.com/office/word/2010/wordprocessingShape" mc:Ignorable="w14 w15 w16se wp14">
   <w:p>
     <w:pPr>
-      <w:pStyle w:val="Chntrang"/>
+      <w:pStyle w:val="Footer"/>
       <w:jc w:val="center"/>
       <w:rPr>
         <w:rFonts w:ascii="Times New Roman" w:hAnsi="Times New Roman"/>
@@ -12782,7 +12949,7 @@
 </file>
 
 <file path=word/footnotes.xml><?xml version="1.0" encoding="utf-8"?>
-<w:footnotes xmlns:wpc="http://schemas.microsoft.com/office/word/2010/wordprocessingCanvas" xmlns:cx="http://schemas.microsoft.com/office/drawing/2014/chartex" xmlns:cx1="http://schemas.microsoft.com/office/drawing/2015/9/8/chartex" xmlns:cx2="http://schemas.microsoft.com/office/drawing/2015/10/21/chartex" xmlns:cx3="http://schemas.microsoft.com/office/drawing/2016/5/9/chartex" xmlns:cx4="http://schemas.microsoft.com/office/drawing/2016/5/10/chartex" xmlns:cx5="http://schemas.microsoft.com/office/drawing/2016/5/11/chartex" xmlns:cx6="http://schemas.microsoft.com/office/drawing/2016/5/12/chartex" xmlns:cx7="http://schemas.microsoft.com/office/drawing/2016/5/13/chartex" xmlns:cx8="http://schemas.microsoft.com/office/drawing/2016/5/14/chartex" xmlns:mc="http://schemas.openxmlformats.org/markup-compatibility/2006" xmlns:aink="http://schemas.microsoft.com/office/drawing/2016/ink" xmlns:am3d="http://schemas.microsoft.com/office/drawing/2017/model3d" xmlns:o="urn:schemas-microsoft-com:office:office" xmlns:r="http://schemas.openxmlformats.org/officeDocument/2006/relationships" xmlns:m="http://schemas.openxmlformats.org/officeDocument/2006/math" xmlns:v="urn:schemas-microsoft-com:vml" xmlns:wp14="http://schemas.microsoft.com/office/word/2010/wordprocessingDrawing" xmlns:wp="http://schemas.openxmlformats.org/drawingml/2006/wordprocessingDrawing" xmlns:w10="urn:schemas-microsoft-com:office:word" xmlns:w="http://schemas.openxmlformats.org/wordprocessingml/2006/main" xmlns:w14="http://schemas.microsoft.com/office/word/2010/wordml" xmlns:w15="http://schemas.microsoft.com/office/word/2012/wordml" xmlns:w16cid="http://schemas.microsoft.com/office/word/2016/wordml/cid" xmlns:w16se="http://schemas.microsoft.com/office/word/2015/wordml/symex" xmlns:wpg="http://schemas.microsoft.com/office/word/2010/wordprocessingGroup" xmlns:wpi="http://schemas.microsoft.com/office/word/2010/wordprocessingInk" xmlns:wne="http://schemas.microsoft.com/office/word/2006/wordml" xmlns:wps="http://schemas.microsoft.com/office/word/2010/wordprocessingShape" mc:Ignorable="w14 w15 w16se w16cid wp14">
+<w:footnotes xmlns:wpc="http://schemas.microsoft.com/office/word/2010/wordprocessingCanvas" xmlns:cx="http://schemas.microsoft.com/office/drawing/2014/chartex" xmlns:mc="http://schemas.openxmlformats.org/markup-compatibility/2006" xmlns:o="urn:schemas-microsoft-com:office:office" xmlns:r="http://schemas.openxmlformats.org/officeDocument/2006/relationships" xmlns:m="http://schemas.openxmlformats.org/officeDocument/2006/math" xmlns:v="urn:schemas-microsoft-com:vml" xmlns:wp14="http://schemas.microsoft.com/office/word/2010/wordprocessingDrawing" xmlns:wp="http://schemas.openxmlformats.org/drawingml/2006/wordprocessingDrawing" xmlns:w10="urn:schemas-microsoft-com:office:word" xmlns:w="http://schemas.openxmlformats.org/wordprocessingml/2006/main" xmlns:w14="http://schemas.microsoft.com/office/word/2010/wordml" xmlns:w15="http://schemas.microsoft.com/office/word/2012/wordml" xmlns:w16se="http://schemas.microsoft.com/office/word/2015/wordml/symex" xmlns:wpg="http://schemas.microsoft.com/office/word/2010/wordprocessingGroup" xmlns:wpi="http://schemas.microsoft.com/office/word/2010/wordprocessingInk" xmlns:wne="http://schemas.microsoft.com/office/word/2006/wordml" xmlns:wps="http://schemas.microsoft.com/office/word/2010/wordprocessingShape" mc:Ignorable="w14 w15 w16se wp14">
   <w:footnote w:type="separator" w:id="-1">
     <w:p>
       <w:r>
@@ -12800,11 +12967,11 @@
   <w:footnote w:id="1">
     <w:p>
       <w:pPr>
-        <w:pStyle w:val="VnbanCcchu"/>
+        <w:pStyle w:val="FootnoteText"/>
         <w:ind w:left="-71"/>
         <w:jc w:val="both"/>
         <w:rPr>
-          <w:rStyle w:val="ThamchiuCcchu"/>
+          <w:rStyle w:val="FootnoteReference"/>
           <w:vertAlign w:val="baseline"/>
         </w:rPr>
       </w:pPr>
@@ -12817,13 +12984,13 @@
     </w:p>
     <w:p>
       <w:pPr>
-        <w:pStyle w:val="VnbanCcchu"/>
+        <w:pStyle w:val="FootnoteText"/>
         <w:ind w:left="-71" w:right="-96"/>
         <w:jc w:val="both"/>
       </w:pPr>
       <w:r>
         <w:rPr>
-          <w:rStyle w:val="ThamchiuCcchu"/>
+          <w:rStyle w:val="FootnoteReference"/>
           <w:sz w:val="18"/>
         </w:rPr>
         <w:sym w:font="Wingdings 2" w:char="F0DD"/>
@@ -12877,10 +13044,10 @@
 </file>
 
 <file path=word/header1.xml><?xml version="1.0" encoding="utf-8"?>
-<w:hdr xmlns:wpc="http://schemas.microsoft.com/office/word/2010/wordprocessingCanvas" xmlns:cx="http://schemas.microsoft.com/office/drawing/2014/chartex" xmlns:cx1="http://schemas.microsoft.com/office/drawing/2015/9/8/chartex" xmlns:cx2="http://schemas.microsoft.com/office/drawing/2015/10/21/chartex" xmlns:cx3="http://schemas.microsoft.com/office/drawing/2016/5/9/chartex" xmlns:cx4="http://schemas.microsoft.com/office/drawing/2016/5/10/chartex" xmlns:cx5="http://schemas.microsoft.com/office/drawing/2016/5/11/chartex" xmlns:cx6="http://schemas.microsoft.com/office/drawing/2016/5/12/chartex" xmlns:cx7="http://schemas.microsoft.com/office/drawing/2016/5/13/chartex" xmlns:cx8="http://schemas.microsoft.com/office/drawing/2016/5/14/chartex" xmlns:mc="http://schemas.openxmlformats.org/markup-compatibility/2006" xmlns:aink="http://schemas.microsoft.com/office/drawing/2016/ink" xmlns:am3d="http://schemas.microsoft.com/office/drawing/2017/model3d" xmlns:o="urn:schemas-microsoft-com:office:office" xmlns:r="http://schemas.openxmlformats.org/officeDocument/2006/relationships" xmlns:m="http://schemas.openxmlformats.org/officeDocument/2006/math" xmlns:v="urn:schemas-microsoft-com:vml" xmlns:wp14="http://schemas.microsoft.com/office/word/2010/wordprocessingDrawing" xmlns:wp="http://schemas.openxmlformats.org/drawingml/2006/wordprocessingDrawing" xmlns:w10="urn:schemas-microsoft-com:office:word" xmlns:w="http://schemas.openxmlformats.org/wordprocessingml/2006/main" xmlns:w14="http://schemas.microsoft.com/office/word/2010/wordml" xmlns:w15="http://schemas.microsoft.com/office/word/2012/wordml" xmlns:w16cid="http://schemas.microsoft.com/office/word/2016/wordml/cid" xmlns:w16se="http://schemas.microsoft.com/office/word/2015/wordml/symex" xmlns:wpg="http://schemas.microsoft.com/office/word/2010/wordprocessingGroup" xmlns:wpi="http://schemas.microsoft.com/office/word/2010/wordprocessingInk" xmlns:wne="http://schemas.microsoft.com/office/word/2006/wordml" xmlns:wps="http://schemas.microsoft.com/office/word/2010/wordprocessingShape" mc:Ignorable="w14 w15 w16se w16cid wp14">
+<w:hdr xmlns:wpc="http://schemas.microsoft.com/office/word/2010/wordprocessingCanvas" xmlns:cx="http://schemas.microsoft.com/office/drawing/2014/chartex" xmlns:mc="http://schemas.openxmlformats.org/markup-compatibility/2006" xmlns:o="urn:schemas-microsoft-com:office:office" xmlns:r="http://schemas.openxmlformats.org/officeDocument/2006/relationships" xmlns:m="http://schemas.openxmlformats.org/officeDocument/2006/math" xmlns:v="urn:schemas-microsoft-com:vml" xmlns:wp14="http://schemas.microsoft.com/office/word/2010/wordprocessingDrawing" xmlns:wp="http://schemas.openxmlformats.org/drawingml/2006/wordprocessingDrawing" xmlns:w10="urn:schemas-microsoft-com:office:word" xmlns:w="http://schemas.openxmlformats.org/wordprocessingml/2006/main" xmlns:w14="http://schemas.microsoft.com/office/word/2010/wordml" xmlns:w15="http://schemas.microsoft.com/office/word/2012/wordml" xmlns:w16se="http://schemas.microsoft.com/office/word/2015/wordml/symex" xmlns:wpg="http://schemas.microsoft.com/office/word/2010/wordprocessingGroup" xmlns:wpi="http://schemas.microsoft.com/office/word/2010/wordprocessingInk" xmlns:wne="http://schemas.microsoft.com/office/word/2006/wordml" xmlns:wps="http://schemas.microsoft.com/office/word/2010/wordprocessingShape" mc:Ignorable="w14 w15 w16se wp14">
   <w:p>
     <w:pPr>
-      <w:pStyle w:val="utrang"/>
+      <w:pStyle w:val="Header"/>
       <w:tabs>
         <w:tab w:val="clear" w:pos="4320"/>
         <w:tab w:val="clear" w:pos="8640"/>
@@ -12921,7 +13088,7 @@
 </file>
 
 <file path=word/numbering.xml><?xml version="1.0" encoding="utf-8"?>
-<w:numbering xmlns:wpc="http://schemas.microsoft.com/office/word/2010/wordprocessingCanvas" xmlns:cx="http://schemas.microsoft.com/office/drawing/2014/chartex" xmlns:cx1="http://schemas.microsoft.com/office/drawing/2015/9/8/chartex" xmlns:cx2="http://schemas.microsoft.com/office/drawing/2015/10/21/chartex" xmlns:cx3="http://schemas.microsoft.com/office/drawing/2016/5/9/chartex" xmlns:cx4="http://schemas.microsoft.com/office/drawing/2016/5/10/chartex" xmlns:cx5="http://schemas.microsoft.com/office/drawing/2016/5/11/chartex" xmlns:cx6="http://schemas.microsoft.com/office/drawing/2016/5/12/chartex" xmlns:cx7="http://schemas.microsoft.com/office/drawing/2016/5/13/chartex" xmlns:cx8="http://schemas.microsoft.com/office/drawing/2016/5/14/chartex" xmlns:mc="http://schemas.openxmlformats.org/markup-compatibility/2006" xmlns:aink="http://schemas.microsoft.com/office/drawing/2016/ink" xmlns:am3d="http://schemas.microsoft.com/office/drawing/2017/model3d" xmlns:o="urn:schemas-microsoft-com:office:office" xmlns:r="http://schemas.openxmlformats.org/officeDocument/2006/relationships" xmlns:m="http://schemas.openxmlformats.org/officeDocument/2006/math" xmlns:v="urn:schemas-microsoft-com:vml" xmlns:wp14="http://schemas.microsoft.com/office/word/2010/wordprocessingDrawing" xmlns:wp="http://schemas.openxmlformats.org/drawingml/2006/wordprocessingDrawing" xmlns:w10="urn:schemas-microsoft-com:office:word" xmlns:w="http://schemas.openxmlformats.org/wordprocessingml/2006/main" xmlns:w14="http://schemas.microsoft.com/office/word/2010/wordml" xmlns:w15="http://schemas.microsoft.com/office/word/2012/wordml" xmlns:w16cid="http://schemas.microsoft.com/office/word/2016/wordml/cid" xmlns:w16se="http://schemas.microsoft.com/office/word/2015/wordml/symex" xmlns:wpg="http://schemas.microsoft.com/office/word/2010/wordprocessingGroup" xmlns:wpi="http://schemas.microsoft.com/office/word/2010/wordprocessingInk" xmlns:wne="http://schemas.microsoft.com/office/word/2006/wordml" xmlns:wps="http://schemas.microsoft.com/office/word/2010/wordprocessingShape" mc:Ignorable="w14 w15 w16se w16cid wp14">
+<w:numbering xmlns:wpc="http://schemas.microsoft.com/office/word/2010/wordprocessingCanvas" xmlns:cx="http://schemas.microsoft.com/office/drawing/2014/chartex" xmlns:mc="http://schemas.openxmlformats.org/markup-compatibility/2006" xmlns:o="urn:schemas-microsoft-com:office:office" xmlns:r="http://schemas.openxmlformats.org/officeDocument/2006/relationships" xmlns:m="http://schemas.openxmlformats.org/officeDocument/2006/math" xmlns:v="urn:schemas-microsoft-com:vml" xmlns:wp14="http://schemas.microsoft.com/office/word/2010/wordprocessingDrawing" xmlns:wp="http://schemas.openxmlformats.org/drawingml/2006/wordprocessingDrawing" xmlns:w10="urn:schemas-microsoft-com:office:word" xmlns:w="http://schemas.openxmlformats.org/wordprocessingml/2006/main" xmlns:w14="http://schemas.microsoft.com/office/word/2010/wordml" xmlns:w15="http://schemas.microsoft.com/office/word/2012/wordml" xmlns:w16se="http://schemas.microsoft.com/office/word/2015/wordml/symex" xmlns:wpg="http://schemas.microsoft.com/office/word/2010/wordprocessingGroup" xmlns:wpi="http://schemas.microsoft.com/office/word/2010/wordprocessingInk" xmlns:wne="http://schemas.microsoft.com/office/word/2006/wordml" xmlns:wps="http://schemas.microsoft.com/office/word/2010/wordprocessingShape" mc:Ignorable="w14 w15 w16se wp14">
   <w:abstractNum w:abstractNumId="0" w15:restartNumberingAfterBreak="0">
     <w:nsid w:val="FFFFFF1D"/>
     <w:multiLevelType w:val="multilevel"/>
@@ -13162,7 +13329,7 @@
 </file>
 
 <file path=word/styles.xml><?xml version="1.0" encoding="utf-8"?>
-<w:styles xmlns:mc="http://schemas.openxmlformats.org/markup-compatibility/2006" xmlns:r="http://schemas.openxmlformats.org/officeDocument/2006/relationships" xmlns:w="http://schemas.openxmlformats.org/wordprocessingml/2006/main" xmlns:w14="http://schemas.microsoft.com/office/word/2010/wordml" xmlns:w15="http://schemas.microsoft.com/office/word/2012/wordml" xmlns:w16cid="http://schemas.microsoft.com/office/word/2016/wordml/cid" xmlns:w16se="http://schemas.microsoft.com/office/word/2015/wordml/symex" mc:Ignorable="w14 w15 w16se w16cid">
+<w:styles xmlns:mc="http://schemas.openxmlformats.org/markup-compatibility/2006" xmlns:r="http://schemas.openxmlformats.org/officeDocument/2006/relationships" xmlns:w="http://schemas.openxmlformats.org/wordprocessingml/2006/main" xmlns:w14="http://schemas.microsoft.com/office/word/2010/wordml" xmlns:w15="http://schemas.microsoft.com/office/word/2012/wordml" xmlns:w16se="http://schemas.microsoft.com/office/word/2015/wordml/symex" mc:Ignorable="w14 w15 w16se">
   <w:docDefaults>
     <w:rPrDefault>
       <w:rPr>
@@ -13172,7 +13339,7 @@
     </w:rPrDefault>
     <w:pPrDefault/>
   </w:docDefaults>
-  <w:latentStyles w:defLockedState="0" w:defUIPriority="99" w:defSemiHidden="0" w:defUnhideWhenUsed="0" w:defQFormat="0" w:count="375">
+  <w:latentStyles w:defLockedState="0" w:defUIPriority="99" w:defSemiHidden="0" w:defUnhideWhenUsed="0" w:defQFormat="0" w:count="371">
     <w:lsdException w:name="Normal" w:uiPriority="0" w:qFormat="1"/>
     <w:lsdException w:name="heading 1" w:uiPriority="0" w:qFormat="1"/>
     <w:lsdException w:name="heading 2" w:uiPriority="0" w:qFormat="1"/>
@@ -13544,12 +13711,8 @@
     <w:lsdException w:name="List Table 5 Dark Accent 6" w:uiPriority="50"/>
     <w:lsdException w:name="List Table 6 Colorful Accent 6" w:uiPriority="51"/>
     <w:lsdException w:name="List Table 7 Colorful Accent 6" w:uiPriority="52"/>
-    <w:lsdException w:name="Mention" w:semiHidden="1" w:unhideWhenUsed="1"/>
-    <w:lsdException w:name="Smart Hyperlink" w:semiHidden="1" w:unhideWhenUsed="1"/>
-    <w:lsdException w:name="Hashtag" w:semiHidden="1" w:unhideWhenUsed="1"/>
-    <w:lsdException w:name="Unresolved Mention" w:semiHidden="1" w:unhideWhenUsed="1"/>
   </w:latentStyles>
-  <w:style w:type="paragraph" w:default="1" w:styleId="Binhthng">
+  <w:style w:type="paragraph" w:default="1" w:styleId="Normal">
     <w:name w:val="Normal"/>
     <w:qFormat/>
     <w:rsid w:val="00C23A78"/>
@@ -13560,11 +13723,11 @@
       <w:lang w:val="en-AU"/>
     </w:rPr>
   </w:style>
-  <w:style w:type="paragraph" w:styleId="u1">
+  <w:style w:type="paragraph" w:styleId="Heading1">
     <w:name w:val="heading 1"/>
-    <w:basedOn w:val="Binhthng"/>
-    <w:next w:val="Binhthng"/>
-    <w:link w:val="u1Char"/>
+    <w:basedOn w:val="Normal"/>
+    <w:next w:val="Normal"/>
+    <w:link w:val="Heading1Char"/>
     <w:qFormat/>
     <w:rsid w:val="00C23A78"/>
     <w:pPr>
@@ -13581,11 +13744,11 @@
       <w:lang w:val="en-US"/>
     </w:rPr>
   </w:style>
-  <w:style w:type="paragraph" w:styleId="u2">
+  <w:style w:type="paragraph" w:styleId="Heading2">
     <w:name w:val="heading 2"/>
-    <w:basedOn w:val="Binhthng"/>
-    <w:next w:val="Binhthng"/>
-    <w:link w:val="u2Char"/>
+    <w:basedOn w:val="Normal"/>
+    <w:next w:val="Normal"/>
+    <w:link w:val="Heading2Char"/>
     <w:qFormat/>
     <w:rsid w:val="00C23A78"/>
     <w:pPr>
@@ -13601,11 +13764,11 @@
       <w:szCs w:val="20"/>
     </w:rPr>
   </w:style>
-  <w:style w:type="paragraph" w:styleId="u3">
+  <w:style w:type="paragraph" w:styleId="Heading3">
     <w:name w:val="heading 3"/>
-    <w:basedOn w:val="Binhthng"/>
-    <w:next w:val="Binhthng"/>
-    <w:link w:val="u3Char"/>
+    <w:basedOn w:val="Normal"/>
+    <w:next w:val="Normal"/>
+    <w:link w:val="Heading3Char"/>
     <w:qFormat/>
     <w:rsid w:val="00C23A78"/>
     <w:pPr>
@@ -13620,11 +13783,11 @@
       <w:lang w:val="es-ES_tradnl"/>
     </w:rPr>
   </w:style>
-  <w:style w:type="paragraph" w:styleId="u4">
+  <w:style w:type="paragraph" w:styleId="Heading4">
     <w:name w:val="heading 4"/>
-    <w:basedOn w:val="Binhthng"/>
-    <w:next w:val="Binhthng"/>
-    <w:link w:val="u4Char"/>
+    <w:basedOn w:val="Normal"/>
+    <w:next w:val="Normal"/>
+    <w:link w:val="Heading4Char"/>
     <w:qFormat/>
     <w:rsid w:val="00C23A78"/>
     <w:pPr>
@@ -13641,11 +13804,11 @@
       <w:szCs w:val="20"/>
     </w:rPr>
   </w:style>
-  <w:style w:type="paragraph" w:styleId="u5">
+  <w:style w:type="paragraph" w:styleId="Heading5">
     <w:name w:val="heading 5"/>
-    <w:basedOn w:val="Binhthng"/>
-    <w:next w:val="Binhthng"/>
-    <w:link w:val="u5Char"/>
+    <w:basedOn w:val="Normal"/>
+    <w:next w:val="Normal"/>
+    <w:link w:val="Heading5Char"/>
     <w:qFormat/>
     <w:rsid w:val="00C23A78"/>
     <w:pPr>
@@ -13661,11 +13824,11 @@
       <w:lang w:val="es-ES_tradnl"/>
     </w:rPr>
   </w:style>
-  <w:style w:type="paragraph" w:styleId="u6">
+  <w:style w:type="paragraph" w:styleId="Heading6">
     <w:name w:val="heading 6"/>
-    <w:basedOn w:val="Binhthng"/>
-    <w:next w:val="Binhthng"/>
-    <w:link w:val="u6Char"/>
+    <w:basedOn w:val="Normal"/>
+    <w:next w:val="Normal"/>
+    <w:link w:val="Heading6Char"/>
     <w:qFormat/>
     <w:rsid w:val="00C23A78"/>
     <w:pPr>
@@ -13682,13 +13845,13 @@
       <w:lang w:val="es-ES_tradnl"/>
     </w:rPr>
   </w:style>
-  <w:style w:type="character" w:default="1" w:styleId="Phngmcinhcuaoanvn">
+  <w:style w:type="character" w:default="1" w:styleId="DefaultParagraphFont">
     <w:name w:val="Default Paragraph Font"/>
     <w:uiPriority w:val="1"/>
     <w:semiHidden/>
     <w:unhideWhenUsed/>
   </w:style>
-  <w:style w:type="table" w:default="1" w:styleId="BangThngthng">
+  <w:style w:type="table" w:default="1" w:styleId="TableNormal">
     <w:name w:val="Normal Table"/>
     <w:uiPriority w:val="99"/>
     <w:semiHidden/>
@@ -13703,15 +13866,15 @@
       </w:tblCellMar>
     </w:tblPr>
   </w:style>
-  <w:style w:type="numbering" w:default="1" w:styleId="Khngco">
+  <w:style w:type="numbering" w:default="1" w:styleId="NoList">
     <w:name w:val="No List"/>
     <w:uiPriority w:val="99"/>
     <w:semiHidden/>
     <w:unhideWhenUsed/>
   </w:style>
-  <w:style w:type="character" w:customStyle="1" w:styleId="u2Char">
-    <w:name w:val="Đầu đề 2 Char"/>
-    <w:link w:val="u2"/>
+  <w:style w:type="character" w:customStyle="1" w:styleId="Heading2Char">
+    <w:name w:val="Heading 2 Char"/>
+    <w:link w:val="Heading2"/>
     <w:rsid w:val="00C23A78"/>
     <w:rPr>
       <w:rFonts w:eastAsia="Times New Roman" w:cs="Times New Roman"/>
@@ -13722,10 +13885,10 @@
       <w:lang w:val="en-AU"/>
     </w:rPr>
   </w:style>
-  <w:style w:type="paragraph" w:styleId="utrang">
+  <w:style w:type="paragraph" w:styleId="Header">
     <w:name w:val="header"/>
-    <w:basedOn w:val="Binhthng"/>
-    <w:link w:val="utrangChar"/>
+    <w:basedOn w:val="Normal"/>
+    <w:link w:val="HeaderChar"/>
     <w:rsid w:val="00C23A78"/>
     <w:pPr>
       <w:tabs>
@@ -13740,9 +13903,9 @@
       <w:lang w:val="en-US"/>
     </w:rPr>
   </w:style>
-  <w:style w:type="character" w:customStyle="1" w:styleId="utrangChar">
-    <w:name w:val="Đầu trang Char"/>
-    <w:link w:val="utrang"/>
+  <w:style w:type="character" w:customStyle="1" w:styleId="HeaderChar">
+    <w:name w:val="Header Char"/>
+    <w:link w:val="Header"/>
     <w:rsid w:val="00C23A78"/>
     <w:rPr>
       <w:rFonts w:eastAsia="Times New Roman" w:cs="Times New Roman"/>
@@ -13750,9 +13913,9 @@
       <w:szCs w:val="26"/>
     </w:rPr>
   </w:style>
-  <w:style w:type="table" w:styleId="LiBang">
+  <w:style w:type="table" w:styleId="TableGrid">
     <w:name w:val="Table Grid"/>
-    <w:basedOn w:val="BangThngthng"/>
+    <w:basedOn w:val="TableNormal"/>
     <w:uiPriority w:val="59"/>
     <w:rsid w:val="00C23A78"/>
     <w:tblPr>
@@ -13766,9 +13929,9 @@
       </w:tblBorders>
     </w:tblPr>
   </w:style>
-  <w:style w:type="character" w:customStyle="1" w:styleId="u3Char">
-    <w:name w:val="Đầu đề 3 Char"/>
-    <w:link w:val="u3"/>
+  <w:style w:type="character" w:customStyle="1" w:styleId="Heading3Char">
+    <w:name w:val="Heading 3 Char"/>
+    <w:link w:val="Heading3"/>
     <w:rsid w:val="00C23A78"/>
     <w:rPr>
       <w:rFonts w:eastAsia="Times New Roman" w:cs="Times New Roman"/>
@@ -13778,7 +13941,7 @@
       <w:lang w:val="es-ES_tradnl"/>
     </w:rPr>
   </w:style>
-  <w:style w:type="character" w:styleId="ThamchiuCcchu">
+  <w:style w:type="character" w:styleId="FootnoteReference">
     <w:name w:val="footnote reference"/>
     <w:semiHidden/>
     <w:rsid w:val="00C23A78"/>
@@ -13786,10 +13949,10 @@
       <w:vertAlign w:val="superscript"/>
     </w:rPr>
   </w:style>
-  <w:style w:type="paragraph" w:styleId="VnbanCcchu">
+  <w:style w:type="paragraph" w:styleId="FootnoteText">
     <w:name w:val="footnote text"/>
-    <w:basedOn w:val="Binhthng"/>
-    <w:link w:val="VnbanCcchuChar"/>
+    <w:basedOn w:val="Normal"/>
+    <w:link w:val="FootnoteTextChar"/>
     <w:semiHidden/>
     <w:rsid w:val="00C23A78"/>
     <w:rPr>
@@ -13798,9 +13961,9 @@
       <w:szCs w:val="20"/>
     </w:rPr>
   </w:style>
-  <w:style w:type="character" w:customStyle="1" w:styleId="VnbanCcchuChar">
-    <w:name w:val="Văn bản Cước chú Char"/>
-    <w:link w:val="VnbanCcchu"/>
+  <w:style w:type="character" w:customStyle="1" w:styleId="FootnoteTextChar">
+    <w:name w:val="Footnote Text Char"/>
+    <w:link w:val="FootnoteText"/>
     <w:semiHidden/>
     <w:rsid w:val="00C23A78"/>
     <w:rPr>
@@ -13810,9 +13973,9 @@
       <w:lang w:val="en-AU"/>
     </w:rPr>
   </w:style>
-  <w:style w:type="character" w:customStyle="1" w:styleId="u1Char">
-    <w:name w:val="Đầu đề 1 Char"/>
-    <w:link w:val="u1"/>
+  <w:style w:type="character" w:customStyle="1" w:styleId="Heading1Char">
+    <w:name w:val="Heading 1 Char"/>
+    <w:link w:val="Heading1"/>
     <w:rsid w:val="00C23A78"/>
     <w:rPr>
       <w:rFonts w:eastAsia="Times New Roman" w:cs="Times New Roman"/>
@@ -13822,9 +13985,9 @@
       <w:szCs w:val="20"/>
     </w:rPr>
   </w:style>
-  <w:style w:type="character" w:customStyle="1" w:styleId="u4Char">
-    <w:name w:val="Đầu đề 4 Char"/>
-    <w:link w:val="u4"/>
+  <w:style w:type="character" w:customStyle="1" w:styleId="Heading4Char">
+    <w:name w:val="Heading 4 Char"/>
+    <w:link w:val="Heading4"/>
     <w:rsid w:val="00C23A78"/>
     <w:rPr>
       <w:rFonts w:eastAsia="Times New Roman" w:cs="Times New Roman"/>
@@ -13835,9 +13998,9 @@
       <w:lang w:val="en-AU"/>
     </w:rPr>
   </w:style>
-  <w:style w:type="character" w:customStyle="1" w:styleId="u5Char">
-    <w:name w:val="Đầu đề 5 Char"/>
-    <w:link w:val="u5"/>
+  <w:style w:type="character" w:customStyle="1" w:styleId="Heading5Char">
+    <w:name w:val="Heading 5 Char"/>
+    <w:link w:val="Heading5"/>
     <w:rsid w:val="00C23A78"/>
     <w:rPr>
       <w:rFonts w:eastAsia="Times New Roman" w:cs="Times New Roman"/>
@@ -13847,9 +14010,9 @@
       <w:lang w:val="es-ES_tradnl"/>
     </w:rPr>
   </w:style>
-  <w:style w:type="character" w:customStyle="1" w:styleId="u6Char">
-    <w:name w:val="Đầu đề 6 Char"/>
-    <w:link w:val="u6"/>
+  <w:style w:type="character" w:customStyle="1" w:styleId="Heading6Char">
+    <w:name w:val="Heading 6 Char"/>
+    <w:link w:val="Heading6"/>
     <w:rsid w:val="00C23A78"/>
     <w:rPr>
       <w:rFonts w:eastAsia="Times New Roman" w:cs="Times New Roman"/>
@@ -13859,10 +14022,10 @@
       <w:lang w:val="es-ES_tradnl"/>
     </w:rPr>
   </w:style>
-  <w:style w:type="paragraph" w:styleId="Chntrang">
+  <w:style w:type="paragraph" w:styleId="Footer">
     <w:name w:val="footer"/>
-    <w:basedOn w:val="Binhthng"/>
-    <w:link w:val="ChntrangChar"/>
+    <w:basedOn w:val="Normal"/>
+    <w:link w:val="FooterChar"/>
     <w:uiPriority w:val="99"/>
     <w:unhideWhenUsed/>
     <w:rsid w:val="00F27C3A"/>
@@ -13873,9 +14036,9 @@
       </w:tabs>
     </w:pPr>
   </w:style>
-  <w:style w:type="character" w:customStyle="1" w:styleId="ChntrangChar">
-    <w:name w:val="Chân trang Char"/>
-    <w:link w:val="Chntrang"/>
+  <w:style w:type="character" w:customStyle="1" w:styleId="FooterChar">
+    <w:name w:val="Footer Char"/>
+    <w:link w:val="Footer"/>
     <w:uiPriority w:val="99"/>
     <w:rsid w:val="00F27C3A"/>
     <w:rPr>
@@ -13885,10 +14048,10 @@
       <w:lang w:val="en-AU"/>
     </w:rPr>
   </w:style>
-  <w:style w:type="paragraph" w:styleId="Bongchuthich">
+  <w:style w:type="paragraph" w:styleId="BalloonText">
     <w:name w:val="Balloon Text"/>
-    <w:basedOn w:val="Binhthng"/>
-    <w:link w:val="BongchuthichChar"/>
+    <w:basedOn w:val="Normal"/>
+    <w:link w:val="BalloonTextChar"/>
     <w:uiPriority w:val="99"/>
     <w:semiHidden/>
     <w:unhideWhenUsed/>
@@ -13899,9 +14062,9 @@
       <w:szCs w:val="16"/>
     </w:rPr>
   </w:style>
-  <w:style w:type="character" w:customStyle="1" w:styleId="BongchuthichChar">
-    <w:name w:val="Bóng chú thích Char"/>
-    <w:link w:val="Bongchuthich"/>
+  <w:style w:type="character" w:customStyle="1" w:styleId="BalloonTextChar">
+    <w:name w:val="Balloon Text Char"/>
+    <w:link w:val="BalloonText"/>
     <w:uiPriority w:val="99"/>
     <w:semiHidden/>
     <w:rsid w:val="003117EF"/>
@@ -13912,7 +14075,7 @@
       <w:lang w:val="en-AU"/>
     </w:rPr>
   </w:style>
-  <w:style w:type="character" w:styleId="ThamchiuChuthich">
+  <w:style w:type="character" w:styleId="CommentReference">
     <w:name w:val="annotation reference"/>
     <w:uiPriority w:val="99"/>
     <w:semiHidden/>
@@ -13923,10 +14086,10 @@
       <w:szCs w:val="18"/>
     </w:rPr>
   </w:style>
-  <w:style w:type="paragraph" w:styleId="VnbanChuthich">
+  <w:style w:type="paragraph" w:styleId="CommentText">
     <w:name w:val="annotation text"/>
-    <w:basedOn w:val="Binhthng"/>
-    <w:link w:val="VnbanChuthichChar"/>
+    <w:basedOn w:val="Normal"/>
+    <w:link w:val="CommentTextChar"/>
     <w:uiPriority w:val="99"/>
     <w:semiHidden/>
     <w:unhideWhenUsed/>
@@ -13935,9 +14098,9 @@
       <w:sz w:val="24"/>
     </w:rPr>
   </w:style>
-  <w:style w:type="character" w:customStyle="1" w:styleId="VnbanChuthichChar">
-    <w:name w:val="Văn bản Chú thích Char"/>
-    <w:link w:val="VnbanChuthich"/>
+  <w:style w:type="character" w:customStyle="1" w:styleId="CommentTextChar">
+    <w:name w:val="Comment Text Char"/>
+    <w:link w:val="CommentText"/>
     <w:uiPriority w:val="99"/>
     <w:semiHidden/>
     <w:rsid w:val="00D56B12"/>
@@ -13948,11 +14111,11 @@
       <w:lang w:val="en-AU"/>
     </w:rPr>
   </w:style>
-  <w:style w:type="paragraph" w:styleId="ChuChuthich">
+  <w:style w:type="paragraph" w:styleId="CommentSubject">
     <w:name w:val="annotation subject"/>
-    <w:basedOn w:val="VnbanChuthich"/>
-    <w:next w:val="VnbanChuthich"/>
-    <w:link w:val="ChuChuthichChar"/>
+    <w:basedOn w:val="CommentText"/>
+    <w:next w:val="CommentText"/>
+    <w:link w:val="CommentSubjectChar"/>
     <w:uiPriority w:val="99"/>
     <w:semiHidden/>
     <w:unhideWhenUsed/>
@@ -13964,9 +14127,9 @@
       <w:szCs w:val="20"/>
     </w:rPr>
   </w:style>
-  <w:style w:type="character" w:customStyle="1" w:styleId="ChuChuthichChar">
-    <w:name w:val="Chủ đề Chú thích Char"/>
-    <w:link w:val="ChuChuthich"/>
+  <w:style w:type="character" w:customStyle="1" w:styleId="CommentSubjectChar">
+    <w:name w:val="Comment Subject Char"/>
+    <w:link w:val="CommentSubject"/>
     <w:uiPriority w:val="99"/>
     <w:semiHidden/>
     <w:rsid w:val="00D56B12"/>
@@ -14282,7 +14445,7 @@
 </file>
 
 <file path=customXml/itemProps1.xml><?xml version="1.0" encoding="utf-8"?>
-<ds:datastoreItem xmlns:ds="http://schemas.openxmlformats.org/officeDocument/2006/customXml" ds:itemID="{E326FA1E-7514-4EE6-B310-F8407D75D9AC}">
+<ds:datastoreItem xmlns:ds="http://schemas.openxmlformats.org/officeDocument/2006/customXml" ds:itemID="{CE07500A-9A92-4F06-8FC1-E500CDACAE5B}">
   <ds:schemaRefs>
     <ds:schemaRef ds:uri="http://schemas.openxmlformats.org/officeDocument/2006/bibliography"/>
   </ds:schemaRefs>

</xml_diff>